<commit_message>
lots of new files
</commit_message>
<xml_diff>
--- a/Sallybus/Syllabus.docx
+++ b/Sallybus/Syllabus.docx
@@ -184,7 +184,15 @@
         <w:t xml:space="preserve">: </w:t>
       </w:r>
       <w:r>
-        <w:t>Inst of Engineering and Techno : Accredited by the Institute of Measurement and Control (InstMC) on behalf of the Engineering Council for the purposes of fully meeting the academic requirements for registration as an Engineering Technician and partially meeting the academic requirement for registration as an Incorporated Engineer.</w:t>
+        <w:t>Inst of Engineering and Techno : Accredited by the Institute of Measurement and Control (</w:t>
+      </w:r>
+      <w:proofErr w:type="spellStart"/>
+      <w:r>
+        <w:t>InstMC</w:t>
+      </w:r>
+      <w:proofErr w:type="spellEnd"/>
+      <w:r>
+        <w:t>) on behalf of the Engineering Council for the purposes of fully meeting the academic requirements for registration as an Engineering Technician and partially meeting the academic requirement for registration as an Incorporated Engineer.</w:t>
       </w:r>
     </w:p>
     <w:p>
@@ -620,7 +628,6 @@
     <w:p>
       <w:pPr>
         <w:rPr>
-          <w:rFonts w:hint="eastAsia"/>
           <w:b/>
           <w:bCs/>
           <w:sz w:val="22"/>
@@ -631,7 +638,6 @@
     <w:p>
       <w:pPr>
         <w:rPr>
-          <w:rFonts w:hint="eastAsia"/>
           <w:b/>
           <w:bCs/>
         </w:rPr>
@@ -1133,10 +1139,65 @@
       </w:pPr>
       <w:r>
         <w:rPr>
+          <w:b/>
+          <w:bCs/>
+        </w:rPr>
+        <w:t xml:space="preserve">2020-2021 </w:t>
+      </w:r>
+      <w:r>
+        <w:rPr>
           <w:rFonts w:hint="eastAsia"/>
           <w:b/>
           <w:bCs/>
         </w:rPr>
+        <w:t>A</w:t>
+      </w:r>
+      <w:r>
+        <w:rPr>
+          <w:b/>
+          <w:bCs/>
+        </w:rPr>
+        <w:t>nalogue Electronics (</w:t>
+      </w:r>
+      <w:r>
+        <w:rPr>
+          <w:b/>
+          <w:bCs/>
+        </w:rPr>
+        <w:t>In progress now</w:t>
+      </w:r>
+      <w:r>
+        <w:rPr>
+          <w:b/>
+          <w:bCs/>
+        </w:rPr>
+        <w:t>)</w:t>
+      </w:r>
+    </w:p>
+    <w:p>
+      <w:r>
+        <w:rPr>
+          <w:rFonts w:hint="eastAsia"/>
+        </w:rPr>
+        <w:t>S</w:t>
+      </w:r>
+      <w:r>
+        <w:t>tudy advanced working and design principles of transistors, including BJTs and FETs, and their amplifier circuit implementation including common base, common gate and other advanced transistor amplification circuit. The second part of this model contains the basic operation and knowledge of Radio Frequency circuit, including electromagnetism wave transmission, impedance matching, power delivering and RF filter design.</w:t>
+      </w:r>
+    </w:p>
+    <w:p>
+      <w:pPr>
+        <w:rPr>
+          <w:b/>
+          <w:bCs/>
+        </w:rPr>
+      </w:pPr>
+      <w:r>
+        <w:rPr>
+          <w:rFonts w:hint="eastAsia"/>
+          <w:b/>
+          <w:bCs/>
+        </w:rPr>
         <w:t>2</w:t>
       </w:r>
       <w:r>
@@ -1167,27 +1228,6 @@
     </w:p>
     <w:p>
       <w:pPr>
-        <w:rPr>
-          <w:b/>
-          <w:bCs/>
-        </w:rPr>
-      </w:pPr>
-      <w:r>
-        <w:rPr>
-          <w:rFonts w:hint="eastAsia"/>
-          <w:b/>
-          <w:bCs/>
-        </w:rPr>
-        <w:t>2</w:t>
-      </w:r>
-      <w:r>
-        <w:rPr>
-          <w:b/>
-          <w:bCs/>
-        </w:rPr>
-        <w:t>020-2021 Integrated Circuits (Spring Semester)</w:t>
-      </w:r>
-      <w:r>
         <w:rPr>
           <w:rFonts w:ascii="Arial" w:eastAsia="宋体" w:hAnsi="Arial" w:cs="Arial"/>
           <w:color w:val="515151"/>
@@ -1195,56 +1235,21 @@
           <w:sz w:val="18"/>
           <w:szCs w:val="18"/>
         </w:rPr>
-        <w:br/>
-      </w:r>
-      <w:r>
-        <w:t>By the end of this module, students should be able to:</w:t>
-      </w:r>
-      <w:r>
-        <w:br/>
-        <w:t>Design and analyze circuit schematics from the transistor level to chip level.</w:t>
-      </w:r>
-      <w:r>
-        <w:t xml:space="preserve"> </w:t>
-      </w:r>
-      <w:r>
-        <w:t>Describe physical layout of transistor circuits and associated design issues relating to e.g. design rules or</w:t>
-      </w:r>
-      <w:r>
-        <w:t xml:space="preserve"> </w:t>
-      </w:r>
-      <w:r>
-        <w:t>performance.</w:t>
-      </w:r>
-      <w:r>
-        <w:t xml:space="preserve"> </w:t>
-      </w:r>
-      <w:r>
-        <w:t>State main issues related to IC manufacture.</w:t>
-      </w:r>
-      <w:r>
-        <w:t xml:space="preserve"> </w:t>
-      </w:r>
-      <w:r>
-        <w:t>State the operating principles and underlying physical processes used in electronic semiconductor</w:t>
-      </w:r>
-      <w:r>
-        <w:t xml:space="preserve"> </w:t>
-      </w:r>
-      <w:r>
-        <w:t>devices.</w:t>
-      </w:r>
-      <w:r>
-        <w:t xml:space="preserve"> </w:t>
-      </w:r>
-      <w:r>
-        <w:t>Relate the performance limitations of semiconductor devices to the underlying physical processes and</w:t>
-      </w:r>
-      <w:r>
-        <w:t xml:space="preserve"> </w:t>
-      </w:r>
-      <w:r>
-        <w:t>materials properties</w:t>
+      </w:pPr>
+      <w:r>
+        <w:rPr>
+          <w:rFonts w:hint="eastAsia"/>
+          <w:b/>
+          <w:bCs/>
+        </w:rPr>
+        <w:t>2</w:t>
+      </w:r>
+      <w:r>
+        <w:rPr>
+          <w:b/>
+          <w:bCs/>
+        </w:rPr>
+        <w:t>020-2021 Integrated Circuits (Spring Semester)</w:t>
       </w:r>
       <w:r>
         <w:rPr>
@@ -1254,6 +1259,69 @@
           <w:sz w:val="18"/>
           <w:szCs w:val="18"/>
         </w:rPr>
+        <w:br/>
+      </w:r>
+      <w:r>
+        <w:t>By the end of this module, students should be able to:</w:t>
+      </w:r>
+      <w:r>
+        <w:br/>
+        <w:t>Design and analyze circuit schematics from the transistor level to chip level.</w:t>
+      </w:r>
+      <w:r>
+        <w:t xml:space="preserve"> </w:t>
+      </w:r>
+      <w:r>
+        <w:t xml:space="preserve">Describe physical </w:t>
+      </w:r>
+      <w:r>
+        <w:lastRenderedPageBreak/>
+        <w:t>layout of transistor circuits and associated design issues relating to e.g. design rules or</w:t>
+      </w:r>
+      <w:r>
+        <w:t xml:space="preserve"> </w:t>
+      </w:r>
+      <w:r>
+        <w:t>performance.</w:t>
+      </w:r>
+      <w:r>
+        <w:t xml:space="preserve"> </w:t>
+      </w:r>
+      <w:r>
+        <w:t>State main issues related to IC manufacture.</w:t>
+      </w:r>
+      <w:r>
+        <w:t xml:space="preserve"> </w:t>
+      </w:r>
+      <w:r>
+        <w:t>State the operating principles and underlying physical processes used in electronic semiconductor</w:t>
+      </w:r>
+      <w:r>
+        <w:t xml:space="preserve"> </w:t>
+      </w:r>
+      <w:r>
+        <w:t>devices.</w:t>
+      </w:r>
+      <w:r>
+        <w:t xml:space="preserve"> </w:t>
+      </w:r>
+      <w:r>
+        <w:t>Relate the performance limitations of semiconductor devices to the underlying physical processes and</w:t>
+      </w:r>
+      <w:r>
+        <w:t xml:space="preserve"> </w:t>
+      </w:r>
+      <w:r>
+        <w:t>materials properties</w:t>
+      </w:r>
+      <w:r>
+        <w:rPr>
+          <w:rFonts w:ascii="Arial" w:eastAsia="宋体" w:hAnsi="Arial" w:cs="Arial"/>
+          <w:color w:val="515151"/>
+          <w:kern w:val="0"/>
+          <w:sz w:val="18"/>
+          <w:szCs w:val="18"/>
+        </w:rPr>
         <w:t>.</w:t>
       </w:r>
     </w:p>
@@ -1264,6 +1332,256 @@
           <w:bCs/>
         </w:rPr>
       </w:pPr>
+      <w:r>
+        <w:rPr>
+          <w:b/>
+          <w:bCs/>
+        </w:rPr>
+        <w:t>Project Based Modules</w:t>
+      </w:r>
+    </w:p>
+    <w:p>
+      <w:pPr>
+        <w:pStyle w:val="a3"/>
+        <w:numPr>
+          <w:ilvl w:val="1"/>
+          <w:numId w:val="4"/>
+        </w:numPr>
+        <w:ind w:firstLineChars="0"/>
+        <w:rPr>
+          <w:b/>
+          <w:bCs/>
+        </w:rPr>
+      </w:pPr>
+      <w:r>
+        <w:rPr>
+          <w:b/>
+          <w:bCs/>
+        </w:rPr>
+        <w:t>Applied Electrical and Electronic Engineering: Construction Project</w:t>
+      </w:r>
+    </w:p>
+    <w:p>
+      <w:r>
+        <w:t>-</w:t>
+      </w:r>
+      <w:r>
+        <w:t>Design Auto colored-path Navigation Function in C/C++ using Respberry Pi and Arduino</w:t>
+      </w:r>
+    </w:p>
+    <w:p>
+      <w:r>
+        <w:t>-</w:t>
+      </w:r>
+      <w:r>
+        <w:t>Design Object Detection and Speed Amendment with Integrated Light density and IR sensors</w:t>
+      </w:r>
+    </w:p>
+    <w:p>
+      <w:r>
+        <w:t xml:space="preserve">Through this project, students gained the practical experience with basic hands-on circuit building, by using bread board, </w:t>
+      </w:r>
+      <w:r>
+        <w:t>sensors,</w:t>
+      </w:r>
+      <w:r>
+        <w:t xml:space="preserve"> and packaged Op-Amps.</w:t>
+      </w:r>
+      <w:r>
+        <w:t xml:space="preserve"> On the other hand, students </w:t>
+      </w:r>
+      <w:r>
+        <w:t xml:space="preserve">have experienced how the electronic circuit components interacts with those pre-packaged sensors, and how </w:t>
+      </w:r>
+      <w:r>
+        <w:t>these sensors</w:t>
+      </w:r>
+      <w:r>
+        <w:t xml:space="preserve"> are programmed and controlled</w:t>
+      </w:r>
+      <w:r>
+        <w:t>.</w:t>
+      </w:r>
+      <w:r>
+        <w:t xml:space="preserve"> By building the real circuits blocks, students will learn the knowledge of electronic package and </w:t>
+      </w:r>
+      <w:r>
+        <w:t xml:space="preserve">the </w:t>
+      </w:r>
+      <w:r>
+        <w:t>operat</w:t>
+      </w:r>
+      <w:r>
+        <w:t>ing</w:t>
+      </w:r>
+      <w:r>
+        <w:t xml:space="preserve"> principles</w:t>
+      </w:r>
+      <w:r>
+        <w:t xml:space="preserve"> of corresponding </w:t>
+      </w:r>
+      <w:r>
+        <w:t xml:space="preserve">devices </w:t>
+      </w:r>
+    </w:p>
+    <w:p>
+      <w:r>
+        <w:t>The experience using Arduino reveals the embedded computing operation in a certain MCU, and the Respberry Pi provides the ability for student to using Linux Operating system, and figure out the differences and application trends of these two difference electronic computing modules.</w:t>
+      </w:r>
+    </w:p>
+    <w:p>
+      <w:pPr>
+        <w:rPr>
+          <w:b/>
+          <w:bCs/>
+        </w:rPr>
+      </w:pPr>
+      <w:r>
+        <w:rPr>
+          <w:rFonts w:hint="eastAsia"/>
+          <w:b/>
+          <w:bCs/>
+        </w:rPr>
+        <w:t>2</w:t>
+      </w:r>
+      <w:r>
+        <w:rPr>
+          <w:b/>
+          <w:bCs/>
+        </w:rPr>
+        <w:t>019-2020 Practical Engineering Design Solutions and Project Development</w:t>
+      </w:r>
+    </w:p>
+    <w:p>
+      <w:r>
+        <w:rPr>
+          <w:b/>
+          <w:bCs/>
+        </w:rPr>
+        <w:t>-</w:t>
+      </w:r>
+      <w:r>
+        <w:rPr>
+          <w:b/>
+          <w:bCs/>
+        </w:rPr>
+        <w:t>Doppler Effect Radar Module Design and Implementation</w:t>
+      </w:r>
+      <w:r>
+        <w:rPr>
+          <w:b/>
+          <w:bCs/>
+        </w:rPr>
+        <w:t xml:space="preserve"> (Part 1)</w:t>
+      </w:r>
+    </w:p>
+    <w:p>
+      <w:r>
+        <w:t>-</w:t>
+      </w:r>
+      <w:r>
+        <w:t>Processing transmitted Microwave signal frequency to track speed of a moving object in STM32L</w:t>
+      </w:r>
+    </w:p>
+    <w:p>
+      <w:r>
+        <w:t>-</w:t>
+      </w:r>
+      <w:r>
+        <w:t xml:space="preserve">Programing an assembled FPGA by Verilog to display digits as receiver and computing module </w:t>
+      </w:r>
+    </w:p>
+    <w:p>
+      <w:r>
+        <w:t>-</w:t>
+      </w:r>
+      <w:r>
+        <w:t xml:space="preserve">Applying self-designed filter and linear regulator for stabilization and noise reduction </w:t>
+      </w:r>
+    </w:p>
+    <w:p>
+      <w:r>
+        <w:t xml:space="preserve">Through this project, students gain the basic hands-on experience about signal communication and processing in embedded systems. </w:t>
+      </w:r>
+      <w:r>
+        <w:t>Also,</w:t>
+      </w:r>
+      <w:r>
+        <w:t xml:space="preserve"> the students have learned the hardware programming language, as a real application and further investigation of digital electronic circuits.</w:t>
+      </w:r>
+    </w:p>
+    <w:p>
+      <w:r>
+        <w:rPr>
+          <w:b/>
+          <w:bCs/>
+        </w:rPr>
+        <w:t>Forward Convertor Conditioning and Control</w:t>
+      </w:r>
+      <w:r>
+        <w:rPr>
+          <w:b/>
+          <w:bCs/>
+        </w:rPr>
+        <w:t xml:space="preserve"> (Part 2)</w:t>
+      </w:r>
+    </w:p>
+    <w:p>
+      <w:r>
+        <w:t>-</w:t>
+      </w:r>
+      <w:r>
+        <w:t>Designing and implementing an AC-DC forward convertor to achieve power transmission with a self-designed PCB</w:t>
+      </w:r>
+    </w:p>
+    <w:p>
+      <w:r>
+        <w:t>-</w:t>
+      </w:r>
+      <w:r>
+        <w:t>Designing and applying advanced controller strategy for output power stabilization with a given PCB board</w:t>
+      </w:r>
+    </w:p>
+    <w:p>
+      <w:r>
+        <w:rPr>
+          <w:rFonts w:hint="eastAsia"/>
+        </w:rPr>
+        <w:t>T</w:t>
+      </w:r>
+      <w:r>
+        <w:t xml:space="preserve">hrough this power electronics project, student will have further understanding on power electronics switching mode operation, and the voltage/current modulation by PWM. </w:t>
+      </w:r>
+      <w:r>
+        <w:t>Combining the control strategy and design/implement corresponding typology of controller, guide students in further understanding of control theory and its application in power electronics.</w:t>
+      </w:r>
+    </w:p>
+    <w:p>
+      <w:r>
+        <w:t xml:space="preserve">At the same time, students are enabled to design own PCB using </w:t>
+      </w:r>
+      <w:proofErr w:type="spellStart"/>
+      <w:r>
+        <w:t>KiCAD</w:t>
+      </w:r>
+      <w:proofErr w:type="spellEnd"/>
+      <w:r>
+        <w:t xml:space="preserve">, which leads them into modern circuits design and </w:t>
+      </w:r>
+      <w:r>
+        <w:t>printed</w:t>
+      </w:r>
+      <w:r>
+        <w:t xml:space="preserve"> area.</w:t>
+      </w:r>
+    </w:p>
+    <w:p>
+      <w:pPr>
+        <w:rPr>
+          <w:b/>
+          <w:bCs/>
+        </w:rPr>
+      </w:pPr>
     </w:p>
     <w:p>
       <w:pPr>
@@ -1278,6 +1596,106 @@
           <w:bCs/>
         </w:rPr>
         <w:lastRenderedPageBreak/>
+        <w:t xml:space="preserve">2020-2021 </w:t>
+      </w:r>
+      <w:r>
+        <w:rPr>
+          <w:rFonts w:hint="eastAsia"/>
+          <w:b/>
+          <w:bCs/>
+        </w:rPr>
+        <w:t>BS</w:t>
+      </w:r>
+      <w:r>
+        <w:rPr>
+          <w:b/>
+          <w:bCs/>
+        </w:rPr>
+        <w:t xml:space="preserve">c </w:t>
+      </w:r>
+      <w:r>
+        <w:rPr>
+          <w:rFonts w:hint="eastAsia"/>
+          <w:b/>
+          <w:bCs/>
+        </w:rPr>
+        <w:t>G</w:t>
+      </w:r>
+      <w:r>
+        <w:rPr>
+          <w:b/>
+          <w:bCs/>
+        </w:rPr>
+        <w:t>raduation Project</w:t>
+      </w:r>
+      <w:r>
+        <w:rPr>
+          <w:b/>
+          <w:bCs/>
+        </w:rPr>
+        <w:t xml:space="preserve">: </w:t>
+      </w:r>
+    </w:p>
+    <w:p>
+      <w:pPr>
+        <w:rPr>
+          <w:b/>
+          <w:bCs/>
+        </w:rPr>
+      </w:pPr>
+      <w:r>
+        <w:rPr>
+          <w:b/>
+          <w:bCs/>
+        </w:rPr>
+        <w:t>FPGA accelerated Noise Speech Separation</w:t>
+      </w:r>
+      <w:r>
+        <w:rPr>
+          <w:b/>
+          <w:bCs/>
+        </w:rPr>
+        <w:t xml:space="preserve"> (in progress now)</w:t>
+      </w:r>
+    </w:p>
+    <w:p>
+      <w:r>
+        <w:t xml:space="preserve">I mainly focus on the FPGA based algorithm acceleration using C/C++ and Xilinx High-Level-Synthesis. Due to the parallel digital circuit architecture on FPGA, with the optimized solution provided by High-Level-Synthesis, a PC-based algorithm can be implemented on FPGA with much higher processing speed. </w:t>
+      </w:r>
+    </w:p>
+    <w:p>
+      <w:r>
+        <w:t>My major task is to develop an adaptive algorithm to cancel or minimize the effect of background noise when people are speaking. The whole processing scheme contains two major parts. The first part is pre-processing, using conventional FFT and digital filter to block some high frequency noise and reconstruct the signal without losing the speech information. This part is firstly achieved on PC using Python, then will be refactorized by C/C++ for hardware implementation. Theis process is about to take roughly 85 hours (estimated 15 hours per week) starting from learning the fundamental audio speech processing knowledge to successfully implemented. By the end of my first semester, the accelerated performance should be verified.</w:t>
+      </w:r>
+    </w:p>
+    <w:p>
+      <w:pPr>
+        <w:rPr>
+          <w:b/>
+          <w:bCs/>
+        </w:rPr>
+      </w:pPr>
+    </w:p>
+    <w:p>
+      <w:pPr>
+        <w:rPr>
+          <w:b/>
+          <w:bCs/>
+        </w:rPr>
+      </w:pPr>
+    </w:p>
+    <w:p>
+      <w:pPr>
+        <w:rPr>
+          <w:b/>
+          <w:bCs/>
+        </w:rPr>
+      </w:pPr>
+      <w:r>
+        <w:rPr>
+          <w:b/>
+          <w:bCs/>
+        </w:rPr>
         <w:t>Remind</w:t>
       </w:r>
       <w:r>
@@ -1310,7 +1728,7 @@
       </w:r>
     </w:p>
     <w:p>
-      <w:hyperlink r:id="rId5" w:history="1">
+      <w:hyperlink r:id="rId7" w:history="1">
         <w:r>
           <w:rPr>
             <w:rStyle w:val="a6"/>
@@ -1327,7 +1745,7 @@
         </w:rPr>
         <w:t xml:space="preserve">Please be noted that, all these modules information may not be updated on-time. For module teaching materials review and check, please e-mail </w:t>
       </w:r>
-      <w:hyperlink r:id="rId6" w:history="1">
+      <w:hyperlink r:id="rId8" w:history="1">
         <w:r>
           <w:rPr>
             <w:rStyle w:val="a6"/>
@@ -1374,9 +1792,187 @@
 </w:document>
 </file>
 
+<file path=word/endnotes.xml><?xml version="1.0" encoding="utf-8"?>
+<w:endnotes xmlns:wpc="http://schemas.microsoft.com/office/word/2010/wordprocessingCanvas" xmlns:cx="http://schemas.microsoft.com/office/drawing/2014/chartex" xmlns:cx1="http://schemas.microsoft.com/office/drawing/2015/9/8/chartex" xmlns:cx2="http://schemas.microsoft.com/office/drawing/2015/10/21/chartex" xmlns:cx3="http://schemas.microsoft.com/office/drawing/2016/5/9/chartex" xmlns:cx4="http://schemas.microsoft.com/office/drawing/2016/5/10/chartex" xmlns:cx5="http://schemas.microsoft.com/office/drawing/2016/5/11/chartex" xmlns:cx6="http://schemas.microsoft.com/office/drawing/2016/5/12/chartex" xmlns:cx7="http://schemas.microsoft.com/office/drawing/2016/5/13/chartex" xmlns:cx8="http://schemas.microsoft.com/office/drawing/2016/5/14/chartex" xmlns:mc="http://schemas.openxmlformats.org/markup-compatibility/2006" xmlns:aink="http://schemas.microsoft.com/office/drawing/2016/ink" xmlns:am3d="http://schemas.microsoft.com/office/drawing/2017/model3d" xmlns:o="urn:schemas-microsoft-com:office:office" xmlns:r="http://schemas.openxmlformats.org/officeDocument/2006/relationships" xmlns:m="http://schemas.openxmlformats.org/officeDocument/2006/math" xmlns:v="urn:schemas-microsoft-com:vml" xmlns:wp14="http://schemas.microsoft.com/office/word/2010/wordprocessingDrawing" xmlns:wp="http://schemas.openxmlformats.org/drawingml/2006/wordprocessingDrawing" xmlns:w10="urn:schemas-microsoft-com:office:word" xmlns:w="http://schemas.openxmlformats.org/wordprocessingml/2006/main" xmlns:w14="http://schemas.microsoft.com/office/word/2010/wordml" xmlns:w15="http://schemas.microsoft.com/office/word/2012/wordml" xmlns:w16cex="http://schemas.microsoft.com/office/word/2018/wordml/cex" xmlns:w16cid="http://schemas.microsoft.com/office/word/2016/wordml/cid" xmlns:w16="http://schemas.microsoft.com/office/word/2018/wordml" xmlns:w16se="http://schemas.microsoft.com/office/word/2015/wordml/symex" xmlns:wpg="http://schemas.microsoft.com/office/word/2010/wordprocessingGroup" xmlns:wpi="http://schemas.microsoft.com/office/word/2010/wordprocessingInk" xmlns:wne="http://schemas.microsoft.com/office/word/2006/wordml" xmlns:wps="http://schemas.microsoft.com/office/word/2010/wordprocessingShape" mc:Ignorable="w14 w15 w16se w16cid w16 w16cex wp14">
+  <w:endnote w:type="separator" w:id="-1">
+    <w:p>
+      <w:r>
+        <w:separator/>
+      </w:r>
+    </w:p>
+  </w:endnote>
+  <w:endnote w:type="continuationSeparator" w:id="0">
+    <w:p>
+      <w:r>
+        <w:continuationSeparator/>
+      </w:r>
+    </w:p>
+  </w:endnote>
+</w:endnotes>
+</file>
+
+<file path=word/footnotes.xml><?xml version="1.0" encoding="utf-8"?>
+<w:footnotes xmlns:wpc="http://schemas.microsoft.com/office/word/2010/wordprocessingCanvas" xmlns:cx="http://schemas.microsoft.com/office/drawing/2014/chartex" xmlns:cx1="http://schemas.microsoft.com/office/drawing/2015/9/8/chartex" xmlns:cx2="http://schemas.microsoft.com/office/drawing/2015/10/21/chartex" xmlns:cx3="http://schemas.microsoft.com/office/drawing/2016/5/9/chartex" xmlns:cx4="http://schemas.microsoft.com/office/drawing/2016/5/10/chartex" xmlns:cx5="http://schemas.microsoft.com/office/drawing/2016/5/11/chartex" xmlns:cx6="http://schemas.microsoft.com/office/drawing/2016/5/12/chartex" xmlns:cx7="http://schemas.microsoft.com/office/drawing/2016/5/13/chartex" xmlns:cx8="http://schemas.microsoft.com/office/drawing/2016/5/14/chartex" xmlns:mc="http://schemas.openxmlformats.org/markup-compatibility/2006" xmlns:aink="http://schemas.microsoft.com/office/drawing/2016/ink" xmlns:am3d="http://schemas.microsoft.com/office/drawing/2017/model3d" xmlns:o="urn:schemas-microsoft-com:office:office" xmlns:r="http://schemas.openxmlformats.org/officeDocument/2006/relationships" xmlns:m="http://schemas.openxmlformats.org/officeDocument/2006/math" xmlns:v="urn:schemas-microsoft-com:vml" xmlns:wp14="http://schemas.microsoft.com/office/word/2010/wordprocessingDrawing" xmlns:wp="http://schemas.openxmlformats.org/drawingml/2006/wordprocessingDrawing" xmlns:w10="urn:schemas-microsoft-com:office:word" xmlns:w="http://schemas.openxmlformats.org/wordprocessingml/2006/main" xmlns:w14="http://schemas.microsoft.com/office/word/2010/wordml" xmlns:w15="http://schemas.microsoft.com/office/word/2012/wordml" xmlns:w16cex="http://schemas.microsoft.com/office/word/2018/wordml/cex" xmlns:w16cid="http://schemas.microsoft.com/office/word/2016/wordml/cid" xmlns:w16="http://schemas.microsoft.com/office/word/2018/wordml" xmlns:w16se="http://schemas.microsoft.com/office/word/2015/wordml/symex" xmlns:wpg="http://schemas.microsoft.com/office/word/2010/wordprocessingGroup" xmlns:wpi="http://schemas.microsoft.com/office/word/2010/wordprocessingInk" xmlns:wne="http://schemas.microsoft.com/office/word/2006/wordml" xmlns:wps="http://schemas.microsoft.com/office/word/2010/wordprocessingShape" mc:Ignorable="w14 w15 w16se w16cid w16 w16cex wp14">
+  <w:footnote w:type="separator" w:id="-1">
+    <w:p>
+      <w:r>
+        <w:separator/>
+      </w:r>
+    </w:p>
+  </w:footnote>
+  <w:footnote w:type="continuationSeparator" w:id="0">
+    <w:p>
+      <w:r>
+        <w:continuationSeparator/>
+      </w:r>
+    </w:p>
+  </w:footnote>
+</w:footnotes>
+</file>
+
 <file path=word/numbering.xml><?xml version="1.0" encoding="utf-8"?>
 <w:numbering xmlns:wpc="http://schemas.microsoft.com/office/word/2010/wordprocessingCanvas" xmlns:cx="http://schemas.microsoft.com/office/drawing/2014/chartex" xmlns:cx1="http://schemas.microsoft.com/office/drawing/2015/9/8/chartex" xmlns:cx2="http://schemas.microsoft.com/office/drawing/2015/10/21/chartex" xmlns:cx3="http://schemas.microsoft.com/office/drawing/2016/5/9/chartex" xmlns:cx4="http://schemas.microsoft.com/office/drawing/2016/5/10/chartex" xmlns:cx5="http://schemas.microsoft.com/office/drawing/2016/5/11/chartex" xmlns:cx6="http://schemas.microsoft.com/office/drawing/2016/5/12/chartex" xmlns:cx7="http://schemas.microsoft.com/office/drawing/2016/5/13/chartex" xmlns:cx8="http://schemas.microsoft.com/office/drawing/2016/5/14/chartex" xmlns:mc="http://schemas.openxmlformats.org/markup-compatibility/2006" xmlns:aink="http://schemas.microsoft.com/office/drawing/2016/ink" xmlns:am3d="http://schemas.microsoft.com/office/drawing/2017/model3d" xmlns:o="urn:schemas-microsoft-com:office:office" xmlns:r="http://schemas.openxmlformats.org/officeDocument/2006/relationships" xmlns:m="http://schemas.openxmlformats.org/officeDocument/2006/math" xmlns:v="urn:schemas-microsoft-com:vml" xmlns:wp14="http://schemas.microsoft.com/office/word/2010/wordprocessingDrawing" xmlns:wp="http://schemas.openxmlformats.org/drawingml/2006/wordprocessingDrawing" xmlns:w10="urn:schemas-microsoft-com:office:word" xmlns:w="http://schemas.openxmlformats.org/wordprocessingml/2006/main" xmlns:w14="http://schemas.microsoft.com/office/word/2010/wordml" xmlns:w15="http://schemas.microsoft.com/office/word/2012/wordml" xmlns:w16cex="http://schemas.microsoft.com/office/word/2018/wordml/cex" xmlns:w16cid="http://schemas.microsoft.com/office/word/2016/wordml/cid" xmlns:w16="http://schemas.microsoft.com/office/word/2018/wordml" xmlns:w16se="http://schemas.microsoft.com/office/word/2015/wordml/symex" xmlns:wpg="http://schemas.microsoft.com/office/word/2010/wordprocessingGroup" xmlns:wpi="http://schemas.microsoft.com/office/word/2010/wordprocessingInk" xmlns:wne="http://schemas.microsoft.com/office/word/2006/wordml" xmlns:wps="http://schemas.microsoft.com/office/word/2010/wordprocessingShape" mc:Ignorable="w14 w15 w16se w16cid w16 w16cex wp14">
   <w:abstractNum w:abstractNumId="0" w15:restartNumberingAfterBreak="0">
+    <w:nsid w:val="514A4054"/>
+    <w:multiLevelType w:val="hybridMultilevel"/>
+    <w:tmpl w:val="472E1BC4"/>
+    <w:lvl w:ilvl="0" w:tplc="7B8E78B8">
+      <w:start w:val="1"/>
+      <w:numFmt w:val="bullet"/>
+      <w:lvlText w:val="-"/>
+      <w:lvlJc w:val="left"/>
+      <w:pPr>
+        <w:tabs>
+          <w:tab w:val="num" w:pos="720"/>
+        </w:tabs>
+        <w:ind w:left="720" w:hanging="360"/>
+      </w:pPr>
+      <w:rPr>
+        <w:rFonts w:ascii="宋体" w:hAnsi="宋体" w:hint="default"/>
+      </w:rPr>
+    </w:lvl>
+    <w:lvl w:ilvl="1" w:tplc="B4989888" w:tentative="1">
+      <w:start w:val="1"/>
+      <w:numFmt w:val="bullet"/>
+      <w:lvlText w:val="-"/>
+      <w:lvlJc w:val="left"/>
+      <w:pPr>
+        <w:tabs>
+          <w:tab w:val="num" w:pos="1440"/>
+        </w:tabs>
+        <w:ind w:left="1440" w:hanging="360"/>
+      </w:pPr>
+      <w:rPr>
+        <w:rFonts w:ascii="宋体" w:hAnsi="宋体" w:hint="default"/>
+      </w:rPr>
+    </w:lvl>
+    <w:lvl w:ilvl="2" w:tplc="00889982" w:tentative="1">
+      <w:start w:val="1"/>
+      <w:numFmt w:val="bullet"/>
+      <w:lvlText w:val="-"/>
+      <w:lvlJc w:val="left"/>
+      <w:pPr>
+        <w:tabs>
+          <w:tab w:val="num" w:pos="2160"/>
+        </w:tabs>
+        <w:ind w:left="2160" w:hanging="360"/>
+      </w:pPr>
+      <w:rPr>
+        <w:rFonts w:ascii="宋体" w:hAnsi="宋体" w:hint="default"/>
+      </w:rPr>
+    </w:lvl>
+    <w:lvl w:ilvl="3" w:tplc="A22AD394" w:tentative="1">
+      <w:start w:val="1"/>
+      <w:numFmt w:val="bullet"/>
+      <w:lvlText w:val="-"/>
+      <w:lvlJc w:val="left"/>
+      <w:pPr>
+        <w:tabs>
+          <w:tab w:val="num" w:pos="2880"/>
+        </w:tabs>
+        <w:ind w:left="2880" w:hanging="360"/>
+      </w:pPr>
+      <w:rPr>
+        <w:rFonts w:ascii="宋体" w:hAnsi="宋体" w:hint="default"/>
+      </w:rPr>
+    </w:lvl>
+    <w:lvl w:ilvl="4" w:tplc="4F1EBB5A" w:tentative="1">
+      <w:start w:val="1"/>
+      <w:numFmt w:val="bullet"/>
+      <w:lvlText w:val="-"/>
+      <w:lvlJc w:val="left"/>
+      <w:pPr>
+        <w:tabs>
+          <w:tab w:val="num" w:pos="3600"/>
+        </w:tabs>
+        <w:ind w:left="3600" w:hanging="360"/>
+      </w:pPr>
+      <w:rPr>
+        <w:rFonts w:ascii="宋体" w:hAnsi="宋体" w:hint="default"/>
+      </w:rPr>
+    </w:lvl>
+    <w:lvl w:ilvl="5" w:tplc="FD4A989C" w:tentative="1">
+      <w:start w:val="1"/>
+      <w:numFmt w:val="bullet"/>
+      <w:lvlText w:val="-"/>
+      <w:lvlJc w:val="left"/>
+      <w:pPr>
+        <w:tabs>
+          <w:tab w:val="num" w:pos="4320"/>
+        </w:tabs>
+        <w:ind w:left="4320" w:hanging="360"/>
+      </w:pPr>
+      <w:rPr>
+        <w:rFonts w:ascii="宋体" w:hAnsi="宋体" w:hint="default"/>
+      </w:rPr>
+    </w:lvl>
+    <w:lvl w:ilvl="6" w:tplc="09509B32" w:tentative="1">
+      <w:start w:val="1"/>
+      <w:numFmt w:val="bullet"/>
+      <w:lvlText w:val="-"/>
+      <w:lvlJc w:val="left"/>
+      <w:pPr>
+        <w:tabs>
+          <w:tab w:val="num" w:pos="5040"/>
+        </w:tabs>
+        <w:ind w:left="5040" w:hanging="360"/>
+      </w:pPr>
+      <w:rPr>
+        <w:rFonts w:ascii="宋体" w:hAnsi="宋体" w:hint="default"/>
+      </w:rPr>
+    </w:lvl>
+    <w:lvl w:ilvl="7" w:tplc="4B849CE8" w:tentative="1">
+      <w:start w:val="1"/>
+      <w:numFmt w:val="bullet"/>
+      <w:lvlText w:val="-"/>
+      <w:lvlJc w:val="left"/>
+      <w:pPr>
+        <w:tabs>
+          <w:tab w:val="num" w:pos="5760"/>
+        </w:tabs>
+        <w:ind w:left="5760" w:hanging="360"/>
+      </w:pPr>
+      <w:rPr>
+        <w:rFonts w:ascii="宋体" w:hAnsi="宋体" w:hint="default"/>
+      </w:rPr>
+    </w:lvl>
+    <w:lvl w:ilvl="8" w:tplc="02969E8A" w:tentative="1">
+      <w:start w:val="1"/>
+      <w:numFmt w:val="bullet"/>
+      <w:lvlText w:val="-"/>
+      <w:lvlJc w:val="left"/>
+      <w:pPr>
+        <w:tabs>
+          <w:tab w:val="num" w:pos="6480"/>
+        </w:tabs>
+        <w:ind w:left="6480" w:hanging="360"/>
+      </w:pPr>
+      <w:rPr>
+        <w:rFonts w:ascii="宋体" w:hAnsi="宋体" w:hint="default"/>
+      </w:rPr>
+    </w:lvl>
+  </w:abstractNum>
+  <w:abstractNum w:abstractNumId="1" w15:restartNumberingAfterBreak="0">
     <w:nsid w:val="669E78A2"/>
     <w:multiLevelType w:val="multilevel"/>
     <w:tmpl w:val="CB10CBF4"/>
@@ -1501,8 +2097,413 @@
       </w:rPr>
     </w:lvl>
   </w:abstractNum>
+  <w:abstractNum w:abstractNumId="2" w15:restartNumberingAfterBreak="0">
+    <w:nsid w:val="6FA90645"/>
+    <w:multiLevelType w:val="hybridMultilevel"/>
+    <w:tmpl w:val="75F25880"/>
+    <w:lvl w:ilvl="0" w:tplc="BFB66556">
+      <w:start w:val="1"/>
+      <w:numFmt w:val="bullet"/>
+      <w:lvlText w:val="-"/>
+      <w:lvlJc w:val="left"/>
+      <w:pPr>
+        <w:tabs>
+          <w:tab w:val="num" w:pos="720"/>
+        </w:tabs>
+        <w:ind w:left="720" w:hanging="360"/>
+      </w:pPr>
+      <w:rPr>
+        <w:rFonts w:ascii="宋体" w:hAnsi="宋体" w:hint="default"/>
+      </w:rPr>
+    </w:lvl>
+    <w:lvl w:ilvl="1" w:tplc="3362903E" w:tentative="1">
+      <w:start w:val="1"/>
+      <w:numFmt w:val="bullet"/>
+      <w:lvlText w:val="-"/>
+      <w:lvlJc w:val="left"/>
+      <w:pPr>
+        <w:tabs>
+          <w:tab w:val="num" w:pos="1440"/>
+        </w:tabs>
+        <w:ind w:left="1440" w:hanging="360"/>
+      </w:pPr>
+      <w:rPr>
+        <w:rFonts w:ascii="宋体" w:hAnsi="宋体" w:hint="default"/>
+      </w:rPr>
+    </w:lvl>
+    <w:lvl w:ilvl="2" w:tplc="34D67340" w:tentative="1">
+      <w:start w:val="1"/>
+      <w:numFmt w:val="bullet"/>
+      <w:lvlText w:val="-"/>
+      <w:lvlJc w:val="left"/>
+      <w:pPr>
+        <w:tabs>
+          <w:tab w:val="num" w:pos="2160"/>
+        </w:tabs>
+        <w:ind w:left="2160" w:hanging="360"/>
+      </w:pPr>
+      <w:rPr>
+        <w:rFonts w:ascii="宋体" w:hAnsi="宋体" w:hint="default"/>
+      </w:rPr>
+    </w:lvl>
+    <w:lvl w:ilvl="3" w:tplc="DA824802" w:tentative="1">
+      <w:start w:val="1"/>
+      <w:numFmt w:val="bullet"/>
+      <w:lvlText w:val="-"/>
+      <w:lvlJc w:val="left"/>
+      <w:pPr>
+        <w:tabs>
+          <w:tab w:val="num" w:pos="2880"/>
+        </w:tabs>
+        <w:ind w:left="2880" w:hanging="360"/>
+      </w:pPr>
+      <w:rPr>
+        <w:rFonts w:ascii="宋体" w:hAnsi="宋体" w:hint="default"/>
+      </w:rPr>
+    </w:lvl>
+    <w:lvl w:ilvl="4" w:tplc="F0A23478" w:tentative="1">
+      <w:start w:val="1"/>
+      <w:numFmt w:val="bullet"/>
+      <w:lvlText w:val="-"/>
+      <w:lvlJc w:val="left"/>
+      <w:pPr>
+        <w:tabs>
+          <w:tab w:val="num" w:pos="3600"/>
+        </w:tabs>
+        <w:ind w:left="3600" w:hanging="360"/>
+      </w:pPr>
+      <w:rPr>
+        <w:rFonts w:ascii="宋体" w:hAnsi="宋体" w:hint="default"/>
+      </w:rPr>
+    </w:lvl>
+    <w:lvl w:ilvl="5" w:tplc="2C6A69F6" w:tentative="1">
+      <w:start w:val="1"/>
+      <w:numFmt w:val="bullet"/>
+      <w:lvlText w:val="-"/>
+      <w:lvlJc w:val="left"/>
+      <w:pPr>
+        <w:tabs>
+          <w:tab w:val="num" w:pos="4320"/>
+        </w:tabs>
+        <w:ind w:left="4320" w:hanging="360"/>
+      </w:pPr>
+      <w:rPr>
+        <w:rFonts w:ascii="宋体" w:hAnsi="宋体" w:hint="default"/>
+      </w:rPr>
+    </w:lvl>
+    <w:lvl w:ilvl="6" w:tplc="5EB498EA" w:tentative="1">
+      <w:start w:val="1"/>
+      <w:numFmt w:val="bullet"/>
+      <w:lvlText w:val="-"/>
+      <w:lvlJc w:val="left"/>
+      <w:pPr>
+        <w:tabs>
+          <w:tab w:val="num" w:pos="5040"/>
+        </w:tabs>
+        <w:ind w:left="5040" w:hanging="360"/>
+      </w:pPr>
+      <w:rPr>
+        <w:rFonts w:ascii="宋体" w:hAnsi="宋体" w:hint="default"/>
+      </w:rPr>
+    </w:lvl>
+    <w:lvl w:ilvl="7" w:tplc="BE66E316" w:tentative="1">
+      <w:start w:val="1"/>
+      <w:numFmt w:val="bullet"/>
+      <w:lvlText w:val="-"/>
+      <w:lvlJc w:val="left"/>
+      <w:pPr>
+        <w:tabs>
+          <w:tab w:val="num" w:pos="5760"/>
+        </w:tabs>
+        <w:ind w:left="5760" w:hanging="360"/>
+      </w:pPr>
+      <w:rPr>
+        <w:rFonts w:ascii="宋体" w:hAnsi="宋体" w:hint="default"/>
+      </w:rPr>
+    </w:lvl>
+    <w:lvl w:ilvl="8" w:tplc="7C682F82" w:tentative="1">
+      <w:start w:val="1"/>
+      <w:numFmt w:val="bullet"/>
+      <w:lvlText w:val="-"/>
+      <w:lvlJc w:val="left"/>
+      <w:pPr>
+        <w:tabs>
+          <w:tab w:val="num" w:pos="6480"/>
+        </w:tabs>
+        <w:ind w:left="6480" w:hanging="360"/>
+      </w:pPr>
+      <w:rPr>
+        <w:rFonts w:ascii="宋体" w:hAnsi="宋体" w:hint="default"/>
+      </w:rPr>
+    </w:lvl>
+  </w:abstractNum>
+  <w:abstractNum w:abstractNumId="3" w15:restartNumberingAfterBreak="0">
+    <w:nsid w:val="76A60553"/>
+    <w:multiLevelType w:val="multilevel"/>
+    <w:tmpl w:val="C8028790"/>
+    <w:lvl w:ilvl="0">
+      <w:start w:val="2018"/>
+      <w:numFmt w:val="decimal"/>
+      <w:lvlText w:val="%1"/>
+      <w:lvlJc w:val="left"/>
+      <w:pPr>
+        <w:ind w:left="1065" w:hanging="1065"/>
+      </w:pPr>
+      <w:rPr>
+        <w:rFonts w:hint="default"/>
+      </w:rPr>
+    </w:lvl>
+    <w:lvl w:ilvl="1">
+      <w:start w:val="2019"/>
+      <w:numFmt w:val="decimal"/>
+      <w:lvlText w:val="%1-%2"/>
+      <w:lvlJc w:val="left"/>
+      <w:pPr>
+        <w:ind w:left="1065" w:hanging="1065"/>
+      </w:pPr>
+      <w:rPr>
+        <w:rFonts w:hint="default"/>
+      </w:rPr>
+    </w:lvl>
+    <w:lvl w:ilvl="2">
+      <w:start w:val="1"/>
+      <w:numFmt w:val="decimal"/>
+      <w:lvlText w:val="%1-%2.%3"/>
+      <w:lvlJc w:val="left"/>
+      <w:pPr>
+        <w:ind w:left="1065" w:hanging="1065"/>
+      </w:pPr>
+      <w:rPr>
+        <w:rFonts w:hint="default"/>
+      </w:rPr>
+    </w:lvl>
+    <w:lvl w:ilvl="3">
+      <w:start w:val="1"/>
+      <w:numFmt w:val="decimal"/>
+      <w:lvlText w:val="%1-%2.%3.%4"/>
+      <w:lvlJc w:val="left"/>
+      <w:pPr>
+        <w:ind w:left="1065" w:hanging="1065"/>
+      </w:pPr>
+      <w:rPr>
+        <w:rFonts w:hint="default"/>
+      </w:rPr>
+    </w:lvl>
+    <w:lvl w:ilvl="4">
+      <w:start w:val="1"/>
+      <w:numFmt w:val="decimal"/>
+      <w:lvlText w:val="%1-%2.%3.%4.%5"/>
+      <w:lvlJc w:val="left"/>
+      <w:pPr>
+        <w:ind w:left="1080" w:hanging="1080"/>
+      </w:pPr>
+      <w:rPr>
+        <w:rFonts w:hint="default"/>
+      </w:rPr>
+    </w:lvl>
+    <w:lvl w:ilvl="5">
+      <w:start w:val="1"/>
+      <w:numFmt w:val="decimal"/>
+      <w:lvlText w:val="%1-%2.%3.%4.%5.%6"/>
+      <w:lvlJc w:val="left"/>
+      <w:pPr>
+        <w:ind w:left="1080" w:hanging="1080"/>
+      </w:pPr>
+      <w:rPr>
+        <w:rFonts w:hint="default"/>
+      </w:rPr>
+    </w:lvl>
+    <w:lvl w:ilvl="6">
+      <w:start w:val="1"/>
+      <w:numFmt w:val="decimal"/>
+      <w:lvlText w:val="%1-%2.%3.%4.%5.%6.%7"/>
+      <w:lvlJc w:val="left"/>
+      <w:pPr>
+        <w:ind w:left="1440" w:hanging="1440"/>
+      </w:pPr>
+      <w:rPr>
+        <w:rFonts w:hint="default"/>
+      </w:rPr>
+    </w:lvl>
+    <w:lvl w:ilvl="7">
+      <w:start w:val="1"/>
+      <w:numFmt w:val="decimal"/>
+      <w:lvlText w:val="%1-%2.%3.%4.%5.%6.%7.%8"/>
+      <w:lvlJc w:val="left"/>
+      <w:pPr>
+        <w:ind w:left="1440" w:hanging="1440"/>
+      </w:pPr>
+      <w:rPr>
+        <w:rFonts w:hint="default"/>
+      </w:rPr>
+    </w:lvl>
+    <w:lvl w:ilvl="8">
+      <w:start w:val="1"/>
+      <w:numFmt w:val="decimal"/>
+      <w:lvlText w:val="%1-%2.%3.%4.%5.%6.%7.%8.%9"/>
+      <w:lvlJc w:val="left"/>
+      <w:pPr>
+        <w:ind w:left="1800" w:hanging="1800"/>
+      </w:pPr>
+      <w:rPr>
+        <w:rFonts w:hint="default"/>
+      </w:rPr>
+    </w:lvl>
+  </w:abstractNum>
+  <w:abstractNum w:abstractNumId="4" w15:restartNumberingAfterBreak="0">
+    <w:nsid w:val="7B512028"/>
+    <w:multiLevelType w:val="hybridMultilevel"/>
+    <w:tmpl w:val="C494F554"/>
+    <w:lvl w:ilvl="0" w:tplc="6062073E">
+      <w:start w:val="1"/>
+      <w:numFmt w:val="bullet"/>
+      <w:lvlText w:val="-"/>
+      <w:lvlJc w:val="left"/>
+      <w:pPr>
+        <w:tabs>
+          <w:tab w:val="num" w:pos="720"/>
+        </w:tabs>
+        <w:ind w:left="720" w:hanging="360"/>
+      </w:pPr>
+      <w:rPr>
+        <w:rFonts w:ascii="宋体" w:hAnsi="宋体" w:hint="default"/>
+      </w:rPr>
+    </w:lvl>
+    <w:lvl w:ilvl="1" w:tplc="25C44B5A" w:tentative="1">
+      <w:start w:val="1"/>
+      <w:numFmt w:val="bullet"/>
+      <w:lvlText w:val="-"/>
+      <w:lvlJc w:val="left"/>
+      <w:pPr>
+        <w:tabs>
+          <w:tab w:val="num" w:pos="1440"/>
+        </w:tabs>
+        <w:ind w:left="1440" w:hanging="360"/>
+      </w:pPr>
+      <w:rPr>
+        <w:rFonts w:ascii="宋体" w:hAnsi="宋体" w:hint="default"/>
+      </w:rPr>
+    </w:lvl>
+    <w:lvl w:ilvl="2" w:tplc="2BA84C22" w:tentative="1">
+      <w:start w:val="1"/>
+      <w:numFmt w:val="bullet"/>
+      <w:lvlText w:val="-"/>
+      <w:lvlJc w:val="left"/>
+      <w:pPr>
+        <w:tabs>
+          <w:tab w:val="num" w:pos="2160"/>
+        </w:tabs>
+        <w:ind w:left="2160" w:hanging="360"/>
+      </w:pPr>
+      <w:rPr>
+        <w:rFonts w:ascii="宋体" w:hAnsi="宋体" w:hint="default"/>
+      </w:rPr>
+    </w:lvl>
+    <w:lvl w:ilvl="3" w:tplc="2BCEC844" w:tentative="1">
+      <w:start w:val="1"/>
+      <w:numFmt w:val="bullet"/>
+      <w:lvlText w:val="-"/>
+      <w:lvlJc w:val="left"/>
+      <w:pPr>
+        <w:tabs>
+          <w:tab w:val="num" w:pos="2880"/>
+        </w:tabs>
+        <w:ind w:left="2880" w:hanging="360"/>
+      </w:pPr>
+      <w:rPr>
+        <w:rFonts w:ascii="宋体" w:hAnsi="宋体" w:hint="default"/>
+      </w:rPr>
+    </w:lvl>
+    <w:lvl w:ilvl="4" w:tplc="87FC6BFC" w:tentative="1">
+      <w:start w:val="1"/>
+      <w:numFmt w:val="bullet"/>
+      <w:lvlText w:val="-"/>
+      <w:lvlJc w:val="left"/>
+      <w:pPr>
+        <w:tabs>
+          <w:tab w:val="num" w:pos="3600"/>
+        </w:tabs>
+        <w:ind w:left="3600" w:hanging="360"/>
+      </w:pPr>
+      <w:rPr>
+        <w:rFonts w:ascii="宋体" w:hAnsi="宋体" w:hint="default"/>
+      </w:rPr>
+    </w:lvl>
+    <w:lvl w:ilvl="5" w:tplc="FEFEED0C" w:tentative="1">
+      <w:start w:val="1"/>
+      <w:numFmt w:val="bullet"/>
+      <w:lvlText w:val="-"/>
+      <w:lvlJc w:val="left"/>
+      <w:pPr>
+        <w:tabs>
+          <w:tab w:val="num" w:pos="4320"/>
+        </w:tabs>
+        <w:ind w:left="4320" w:hanging="360"/>
+      </w:pPr>
+      <w:rPr>
+        <w:rFonts w:ascii="宋体" w:hAnsi="宋体" w:hint="default"/>
+      </w:rPr>
+    </w:lvl>
+    <w:lvl w:ilvl="6" w:tplc="7200FC2E" w:tentative="1">
+      <w:start w:val="1"/>
+      <w:numFmt w:val="bullet"/>
+      <w:lvlText w:val="-"/>
+      <w:lvlJc w:val="left"/>
+      <w:pPr>
+        <w:tabs>
+          <w:tab w:val="num" w:pos="5040"/>
+        </w:tabs>
+        <w:ind w:left="5040" w:hanging="360"/>
+      </w:pPr>
+      <w:rPr>
+        <w:rFonts w:ascii="宋体" w:hAnsi="宋体" w:hint="default"/>
+      </w:rPr>
+    </w:lvl>
+    <w:lvl w:ilvl="7" w:tplc="023AEC02" w:tentative="1">
+      <w:start w:val="1"/>
+      <w:numFmt w:val="bullet"/>
+      <w:lvlText w:val="-"/>
+      <w:lvlJc w:val="left"/>
+      <w:pPr>
+        <w:tabs>
+          <w:tab w:val="num" w:pos="5760"/>
+        </w:tabs>
+        <w:ind w:left="5760" w:hanging="360"/>
+      </w:pPr>
+      <w:rPr>
+        <w:rFonts w:ascii="宋体" w:hAnsi="宋体" w:hint="default"/>
+      </w:rPr>
+    </w:lvl>
+    <w:lvl w:ilvl="8" w:tplc="BFFEEE44" w:tentative="1">
+      <w:start w:val="1"/>
+      <w:numFmt w:val="bullet"/>
+      <w:lvlText w:val="-"/>
+      <w:lvlJc w:val="left"/>
+      <w:pPr>
+        <w:tabs>
+          <w:tab w:val="num" w:pos="6480"/>
+        </w:tabs>
+        <w:ind w:left="6480" w:hanging="360"/>
+      </w:pPr>
+      <w:rPr>
+        <w:rFonts w:ascii="宋体" w:hAnsi="宋体" w:hint="default"/>
+      </w:rPr>
+    </w:lvl>
+  </w:abstractNum>
   <w:num w:numId="1">
+    <w:abstractNumId w:val="1"/>
+  </w:num>
+  <w:num w:numId="2">
     <w:abstractNumId w:val="0"/>
+  </w:num>
+  <w:num w:numId="3">
+    <w:abstractNumId w:val="4"/>
+  </w:num>
+  <w:num w:numId="4">
+    <w:abstractNumId w:val="3"/>
+  </w:num>
+  <w:num w:numId="5">
+    <w:abstractNumId w:val="2"/>
   </w:num>
 </w:numbering>
 </file>
@@ -1910,7 +2911,6 @@
   <w:style w:type="character" w:default="1" w:styleId="a0">
     <w:name w:val="Default Paragraph Font"/>
     <w:uiPriority w:val="1"/>
-    <w:semiHidden/>
     <w:unhideWhenUsed/>
   </w:style>
   <w:style w:type="table" w:default="1" w:styleId="a1">
@@ -2000,6 +3000,71 @@
     <w:rPr>
       <w:color w:val="605E5C"/>
       <w:shd w:val="clear" w:color="auto" w:fill="E1DFDD"/>
+    </w:rPr>
+  </w:style>
+  <w:style w:type="paragraph" w:styleId="a8">
+    <w:name w:val="header"/>
+    <w:basedOn w:val="a"/>
+    <w:link w:val="a9"/>
+    <w:uiPriority w:val="99"/>
+    <w:unhideWhenUsed/>
+    <w:rsid w:val="00EE2FEE"/>
+    <w:pPr>
+      <w:pBdr>
+        <w:bottom w:val="single" w:sz="6" w:space="1" w:color="auto"/>
+      </w:pBdr>
+      <w:tabs>
+        <w:tab w:val="center" w:pos="4153"/>
+        <w:tab w:val="right" w:pos="8306"/>
+      </w:tabs>
+      <w:snapToGrid w:val="0"/>
+      <w:jc w:val="center"/>
+    </w:pPr>
+    <w:rPr>
+      <w:sz w:val="18"/>
+      <w:szCs w:val="18"/>
+    </w:rPr>
+  </w:style>
+  <w:style w:type="character" w:customStyle="1" w:styleId="a9">
+    <w:name w:val="页眉 字符"/>
+    <w:basedOn w:val="a0"/>
+    <w:link w:val="a8"/>
+    <w:uiPriority w:val="99"/>
+    <w:rsid w:val="00EE2FEE"/>
+    <w:rPr>
+      <w:sz w:val="18"/>
+      <w:szCs w:val="18"/>
+    </w:rPr>
+  </w:style>
+  <w:style w:type="paragraph" w:styleId="aa">
+    <w:name w:val="footer"/>
+    <w:basedOn w:val="a"/>
+    <w:link w:val="ab"/>
+    <w:uiPriority w:val="99"/>
+    <w:unhideWhenUsed/>
+    <w:rsid w:val="00EE2FEE"/>
+    <w:pPr>
+      <w:tabs>
+        <w:tab w:val="center" w:pos="4153"/>
+        <w:tab w:val="right" w:pos="8306"/>
+      </w:tabs>
+      <w:snapToGrid w:val="0"/>
+      <w:jc w:val="left"/>
+    </w:pPr>
+    <w:rPr>
+      <w:sz w:val="18"/>
+      <w:szCs w:val="18"/>
+    </w:rPr>
+  </w:style>
+  <w:style w:type="character" w:customStyle="1" w:styleId="ab">
+    <w:name w:val="页脚 字符"/>
+    <w:basedOn w:val="a0"/>
+    <w:link w:val="aa"/>
+    <w:uiPriority w:val="99"/>
+    <w:rsid w:val="00EE2FEE"/>
+    <w:rPr>
+      <w:sz w:val="18"/>
+      <w:szCs w:val="18"/>
     </w:rPr>
   </w:style>
 </w:styles>

</xml_diff>